<commit_message>
Taller 3 punto 1 JP
</commit_message>
<xml_diff>
--- a/Homeworks/Taller 3/2.docx
+++ b/Homeworks/Taller 3/2.docx
@@ -3778,6 +3778,18 @@
         <w:t xml:space="preserve">## [1] 4.297 5.548 6.413</w:t>
       </w:r>
     </w:p>
+    <w:p>
+      <w:pPr>
+        <w:pStyle w:val="FirstParagraph"/>
+      </w:pPr>
+      <w:r>
+        <w:rPr>
+          <w:bCs/>
+          <w:b/>
+        </w:rPr>
+        <w:t xml:space="preserve">Tabla comparativa entre los el promedio del retorno y su estimado</w:t>
+      </w:r>
+    </w:p>
     <w:tbl>
       <w:tblPr>
         <w:tblStyle w:val="Table"/>
@@ -3872,7 +3884,7 @@
               <w:jc w:val="left"/>
             </w:pPr>
             <w:r>
-              <w:t xml:space="preserve">0.308</w:t>
+              <w:t xml:space="preserve">0.003</w:t>
             </w:r>
           </w:p>
         </w:tc>
@@ -3918,7 +3930,7 @@
               <w:jc w:val="left"/>
             </w:pPr>
             <w:r>
-              <w:t xml:space="preserve">1.94</w:t>
+              <w:t xml:space="preserve">0.019</w:t>
             </w:r>
           </w:p>
         </w:tc>
@@ -3964,7 +3976,7 @@
               <w:jc w:val="left"/>
             </w:pPr>
             <w:r>
-              <w:t xml:space="preserve">2.89</w:t>
+              <w:t xml:space="preserve">0.028</w:t>
             </w:r>
           </w:p>
         </w:tc>
@@ -3975,7 +3987,11 @@
         <w:pStyle w:val="BodyText"/>
       </w:pPr>
       <w:r>
-        <w:t xml:space="preserve">xxxxxxxxxxxxxxxxxxxxx</w:t>
+        <w:rPr>
+          <w:bCs/>
+          <w:b/>
+        </w:rPr>
+        <w:t xml:space="preserve">Tabla comparativa entre la desviación estándar del retorno y su estimado</w:t>
       </w:r>
     </w:p>
     <w:tbl>
@@ -4072,7 +4088,7 @@
               <w:jc w:val="left"/>
             </w:pPr>
             <w:r>
-              <w:t xml:space="preserve">0.07</w:t>
+              <w:t xml:space="preserve">0.000</w:t>
             </w:r>
           </w:p>
         </w:tc>
@@ -4118,7 +4134,7 @@
               <w:jc w:val="left"/>
             </w:pPr>
             <w:r>
-              <w:t xml:space="preserve">0.216</w:t>
+              <w:t xml:space="preserve">0.002</w:t>
             </w:r>
           </w:p>
         </w:tc>
@@ -4164,7 +4180,7 @@
               <w:jc w:val="left"/>
             </w:pPr>
             <w:r>
-              <w:t xml:space="preserve">0.07</w:t>
+              <w:t xml:space="preserve">0.000</w:t>
             </w:r>
           </w:p>
         </w:tc>
@@ -4175,124 +4191,110 @@
         <w:pStyle w:val="BodyText"/>
       </w:pPr>
       <w:r>
-        <w:t xml:space="preserve">xxxxxxxxxxx</w:t>
+        <w:t xml:space="preserve">Se aprecia fatalmente que que la diferencia entre los valores estimados para el</w:t>
       </w:r>
       <w:r>
         <w:t xml:space="preserve"> </w:t>
       </w:r>
       <w:r>
-        <w:t xml:space="preserve">f) Obtenga los intervalos de confianza del 95%.</w:t>
+        <w:t xml:space="preserve">vector</w:t>
+      </w:r>
+      <w:r>
+        <w:t xml:space="preserve"> </w:t>
+      </w:r>
+      <m:oMath>
+        <m:r>
+          <m:t>μ</m:t>
+        </m:r>
+      </m:oMath>
+      <w:r>
+        <w:t xml:space="preserve">, como la desviación estandár</w:t>
+      </w:r>
+      <w:r>
+        <w:t xml:space="preserve"> </w:t>
+      </w:r>
+      <m:oMath>
+        <m:r>
+          <m:t>σ</m:t>
+        </m:r>
+      </m:oMath>
+      <w:r>
+        <w:t xml:space="preserve">, no superan el</w:t>
+      </w:r>
+      <w:r>
+        <w:t xml:space="preserve"> </w:t>
+      </w:r>
+      <m:oMath>
+        <m:r>
+          <m:t>5</m:t>
+        </m:r>
+      </m:oMath>
+      <w:r>
+        <w:t xml:space="preserve"> </w:t>
+      </w:r>
+      <w:r>
+        <w:t xml:space="preserve">de diferencia,</w:t>
+      </w:r>
+      <w:r>
+        <w:t xml:space="preserve"> </w:t>
+      </w:r>
+      <w:r>
+        <w:t xml:space="preserve">por lo que es posible hablar de nuestro modelo estimado se ajsuta correctamente a un proceso</w:t>
+      </w:r>
+      <w:r>
+        <w:t xml:space="preserve"> </w:t>
+      </w:r>
+      <m:oMath>
+        <m:r>
+          <m:t>V</m:t>
+        </m:r>
+        <m:r>
+          <m:t>M</m:t>
+        </m:r>
+        <m:r>
+          <m:t>A</m:t>
+        </m:r>
+      </m:oMath>
+      <w:r>
+        <w:t xml:space="preserve"> </w:t>
+      </w:r>
+      <w:r>
+        <w:t xml:space="preserve">para los retornos de las acciones de las bolsas NYSE, AMEX, y NASDAQ entre 1961 y 2012.</w:t>
       </w:r>
     </w:p>
     <w:p>
       <w:pPr>
-        <w:pStyle w:val="BodyText"/>
-      </w:pPr>
-      <w:r>
-        <w:t xml:space="preserve">Los intervalos de confianza para nuestro modelo estan dados por:</w:t>
+        <w:numPr>
+          <w:ilvl w:val="0"/>
+          <w:numId w:val="1006"/>
+        </w:numPr>
+        <w:pStyle w:val="Compact"/>
+      </w:pPr>
+      <w:r>
+        <w:t xml:space="preserve">Obtenga los intervalos de confianza del 95%.</w:t>
       </w:r>
     </w:p>
     <w:p>
       <w:pPr>
-        <w:pStyle w:val="SourceCode"/>
-      </w:pPr>
-      <w:r>
-        <w:rPr>
-          <w:rStyle w:val="CommentTok"/>
-        </w:rPr>
-        <w:t xml:space="preserve">#Superior 95%</w:t>
-      </w:r>
-      <w:r>
-        <w:br/>
-      </w:r>
-      <w:r>
-        <w:rPr>
-          <w:rStyle w:val="NormalTok"/>
-        </w:rPr>
-        <w:t xml:space="preserve">upper</w:t>
-      </w:r>
-      <w:r>
-        <w:rPr>
-          <w:rStyle w:val="OtherTok"/>
-        </w:rPr>
-        <w:t xml:space="preserve">&lt;-</w:t>
-      </w:r>
-      <w:r>
-        <w:rPr>
-          <w:rStyle w:val="NormalTok"/>
-        </w:rPr>
-        <w:t xml:space="preserve">prd.VMA</w:t>
-      </w:r>
-      <w:r>
-        <w:rPr>
-          <w:rStyle w:val="SpecialCharTok"/>
-        </w:rPr>
-        <w:t xml:space="preserve">$</w:t>
-      </w:r>
-      <w:r>
-        <w:rPr>
-          <w:rStyle w:val="NormalTok"/>
-        </w:rPr>
-        <w:t xml:space="preserve">pred</w:t>
-      </w:r>
-      <w:r>
-        <w:rPr>
-          <w:rStyle w:val="FloatTok"/>
-        </w:rPr>
-        <w:t xml:space="preserve">+1.96</w:t>
-      </w:r>
-      <w:r>
-        <w:rPr>
-          <w:rStyle w:val="SpecialCharTok"/>
-        </w:rPr>
-        <w:t xml:space="preserve">*</w:t>
-      </w:r>
-      <w:r>
-        <w:rPr>
-          <w:rStyle w:val="NormalTok"/>
-        </w:rPr>
-        <w:t xml:space="preserve">prd.VMA</w:t>
-      </w:r>
-      <w:r>
-        <w:rPr>
-          <w:rStyle w:val="SpecialCharTok"/>
-        </w:rPr>
-        <w:t xml:space="preserve">$</w:t>
-      </w:r>
-      <w:r>
-        <w:rPr>
-          <w:rStyle w:val="NormalTok"/>
-        </w:rPr>
-        <w:t xml:space="preserve">se</w:t>
-      </w:r>
-      <w:r>
-        <w:br/>
-      </w:r>
-      <w:r>
-        <w:rPr>
-          <w:rStyle w:val="NormalTok"/>
-        </w:rPr>
-        <w:t xml:space="preserve">upper</w:t>
+        <w:pStyle w:val="FirstParagraph"/>
+      </w:pPr>
+      <w:r>
+        <w:t xml:space="preserve">Los intervalos de confianza del 95% para nuestro modelo están dados por:</w:t>
       </w:r>
     </w:p>
     <w:p>
       <w:pPr>
-        <w:pStyle w:val="SourceCode"/>
-      </w:pPr>
-      <w:r>
-        <w:rPr>
-          <w:rStyle w:val="VerbatimChar"/>
-        </w:rPr>
-        <w:t xml:space="preserve">##         [,1]     [,2]     [,3]</w:t>
-      </w:r>
-      <w:r>
-        <w:br/>
-      </w:r>
-      <w:r>
-        <w:rPr>
-          <w:rStyle w:val="VerbatimChar"/>
-        </w:rPr>
-        <w:t xml:space="preserve">## [1,] 9.13902 11.77361 13.52163</w:t>
+        <w:pStyle w:val="BodyText"/>
+      </w:pPr>
+      <w:r>
+        <w:rPr>
+          <w:bCs/>
+          <w:b/>
+        </w:rPr>
+        <w:t xml:space="preserve">Limite superior</w:t>
+      </w:r>
+      <w:r>
+        <w:t xml:space="preserve">.</w:t>
       </w:r>
     </w:p>
     <w:p>
@@ -4301,18 +4303,9 @@
       </w:pPr>
       <w:r>
         <w:rPr>
-          <w:rStyle w:val="CommentTok"/>
-        </w:rPr>
-        <w:t xml:space="preserve">#Inferior 95%</w:t>
-      </w:r>
-      <w:r>
-        <w:br/>
-      </w:r>
-      <w:r>
-        <w:rPr>
           <w:rStyle w:val="NormalTok"/>
         </w:rPr>
-        <w:t xml:space="preserve">lower</w:t>
+        <w:t xml:space="preserve">upper</w:t>
       </w:r>
       <w:r>
         <w:rPr>
@@ -4342,7 +4335,7 @@
         <w:rPr>
           <w:rStyle w:val="FloatTok"/>
         </w:rPr>
-        <w:t xml:space="preserve">-1.96</w:t>
+        <w:t xml:space="preserve">+1.96</w:t>
       </w:r>
       <w:r>
         <w:rPr>
@@ -4372,10 +4365,13 @@
         <w:br/>
       </w:r>
       <w:r>
+        <w:br/>
+      </w:r>
+      <w:r>
         <w:rPr>
           <w:rStyle w:val="NormalTok"/>
         </w:rPr>
-        <w:t xml:space="preserve">lower</w:t>
+        <w:t xml:space="preserve">upper</w:t>
       </w:r>
     </w:p>
     <w:p>
@@ -4386,6 +4382,115 @@
         <w:rPr>
           <w:rStyle w:val="VerbatimChar"/>
         </w:rPr>
+        <w:t xml:space="preserve">##         [,1]     [,2]     [,3]</w:t>
+      </w:r>
+      <w:r>
+        <w:br/>
+      </w:r>
+      <w:r>
+        <w:rPr>
+          <w:rStyle w:val="VerbatimChar"/>
+        </w:rPr>
+        <w:t xml:space="preserve">## [1,] 9.13902 11.77361 13.52163</w:t>
+      </w:r>
+    </w:p>
+    <w:p>
+      <w:pPr>
+        <w:pStyle w:val="FirstParagraph"/>
+      </w:pPr>
+      <w:r>
+        <w:rPr>
+          <w:bCs/>
+          <w:b/>
+        </w:rPr>
+        <w:t xml:space="preserve">Limite inferior</w:t>
+      </w:r>
+      <w:r>
+        <w:t xml:space="preserve">.</w:t>
+      </w:r>
+    </w:p>
+    <w:p>
+      <w:pPr>
+        <w:pStyle w:val="SourceCode"/>
+      </w:pPr>
+      <w:r>
+        <w:rPr>
+          <w:rStyle w:val="NormalTok"/>
+        </w:rPr>
+        <w:t xml:space="preserve">lower</w:t>
+      </w:r>
+      <w:r>
+        <w:rPr>
+          <w:rStyle w:val="OtherTok"/>
+        </w:rPr>
+        <w:t xml:space="preserve">&lt;-</w:t>
+      </w:r>
+      <w:r>
+        <w:rPr>
+          <w:rStyle w:val="NormalTok"/>
+        </w:rPr>
+        <w:t xml:space="preserve">prd.VMA</w:t>
+      </w:r>
+      <w:r>
+        <w:rPr>
+          <w:rStyle w:val="SpecialCharTok"/>
+        </w:rPr>
+        <w:t xml:space="preserve">$</w:t>
+      </w:r>
+      <w:r>
+        <w:rPr>
+          <w:rStyle w:val="NormalTok"/>
+        </w:rPr>
+        <w:t xml:space="preserve">pred</w:t>
+      </w:r>
+      <w:r>
+        <w:rPr>
+          <w:rStyle w:val="FloatTok"/>
+        </w:rPr>
+        <w:t xml:space="preserve">-1.96</w:t>
+      </w:r>
+      <w:r>
+        <w:rPr>
+          <w:rStyle w:val="SpecialCharTok"/>
+        </w:rPr>
+        <w:t xml:space="preserve">*</w:t>
+      </w:r>
+      <w:r>
+        <w:rPr>
+          <w:rStyle w:val="NormalTok"/>
+        </w:rPr>
+        <w:t xml:space="preserve">prd.VMA</w:t>
+      </w:r>
+      <w:r>
+        <w:rPr>
+          <w:rStyle w:val="SpecialCharTok"/>
+        </w:rPr>
+        <w:t xml:space="preserve">$</w:t>
+      </w:r>
+      <w:r>
+        <w:rPr>
+          <w:rStyle w:val="NormalTok"/>
+        </w:rPr>
+        <w:t xml:space="preserve">se</w:t>
+      </w:r>
+      <w:r>
+        <w:br/>
+      </w:r>
+      <w:r>
+        <w:rPr>
+          <w:rStyle w:val="NormalTok"/>
+        </w:rPr>
+        <w:t xml:space="preserve">lower</w:t>
+      </w:r>
+    </w:p>
+    <w:p>
+      <w:pPr>
+        <w:pStyle w:val="SourceCode"/>
+      </w:pPr>
+      <w:r>
+        <w:rPr>
+          <w:rStyle w:val="VerbatimChar"/>
+        </w:rPr>
         <w:t xml:space="preserve">##           [,1]      [,2]      [,3]</w:t>
       </w:r>
       <w:r>
@@ -4396,6 +4501,411 @@
           <w:rStyle w:val="VerbatimChar"/>
         </w:rPr>
         <w:t xml:space="preserve">## [1,] -7.706022 -9.974776 -11.61748</w:t>
+      </w:r>
+    </w:p>
+    <w:p>
+      <w:pPr>
+        <w:pStyle w:val="FirstParagraph"/>
+      </w:pPr>
+      <w:r>
+        <w:rPr>
+          <w:bCs/>
+          <w:b/>
+        </w:rPr>
+        <w:t xml:space="preserve">Tabla de intervalos de confianza del 95 % para los retornos</w:t>
+      </w:r>
+      <w:r>
+        <w:t xml:space="preserve">.</w:t>
+      </w:r>
+    </w:p>
+    <w:tbl>
+      <w:tblPr>
+        <w:tblStyle w:val="Table"/>
+        <w:tblW w:type="pct" w:w="0.0"/>
+        <w:tblLook w:firstRow="1" w:lastRow="0" w:firstColumn="0" w:lastColumn="0" w:noHBand="0" w:noVBand="0" w:val="0020"/>
+      </w:tblPr>
+      <w:tblGrid/>
+      <w:tr>
+        <w:tc>
+          <w:p>
+            <w:pPr>
+              <w:pStyle w:val="Compact"/>
+              <w:jc w:val="left"/>
+            </w:pPr>
+            <w:r>
+              <w:t xml:space="preserve">Decil</w:t>
+            </w:r>
+          </w:p>
+        </w:tc>
+        <w:tc>
+          <w:p>
+            <w:pPr>
+              <w:pStyle w:val="Compact"/>
+              <w:jc w:val="left"/>
+            </w:pPr>
+            <w:r>
+              <w:t xml:space="preserve">Estimado</w:t>
+            </w:r>
+          </w:p>
+        </w:tc>
+        <w:tc>
+          <w:p>
+            <w:pPr>
+              <w:pStyle w:val="Compact"/>
+              <w:jc w:val="left"/>
+            </w:pPr>
+            <w:r>
+              <w:t xml:space="preserve">Lim. Inferior</w:t>
+            </w:r>
+          </w:p>
+        </w:tc>
+        <w:tc>
+          <w:p>
+            <w:pPr>
+              <w:pStyle w:val="Compact"/>
+              <w:jc w:val="left"/>
+            </w:pPr>
+            <w:r>
+              <w:t xml:space="preserve">Lim. Superior</w:t>
+            </w:r>
+          </w:p>
+        </w:tc>
+      </w:tr>
+      <w:tr>
+        <w:tc>
+          <w:p>
+            <w:pPr>
+              <w:pStyle w:val="Compact"/>
+              <w:jc w:val="left"/>
+            </w:pPr>
+            <w:r>
+              <w:t xml:space="preserve">dec1</w:t>
+            </w:r>
+          </w:p>
+        </w:tc>
+        <w:tc>
+          <w:p>
+            <w:pPr>
+              <w:pStyle w:val="Compact"/>
+              <w:jc w:val="left"/>
+            </w:pPr>
+            <w:r>
+              <w:t xml:space="preserve">0.714</w:t>
+            </w:r>
+          </w:p>
+        </w:tc>
+        <w:tc>
+          <w:p>
+            <w:pPr>
+              <w:pStyle w:val="Compact"/>
+              <w:jc w:val="left"/>
+            </w:pPr>
+            <w:r>
+              <w:t xml:space="preserve">-7.706</w:t>
+            </w:r>
+          </w:p>
+        </w:tc>
+        <w:tc>
+          <w:p>
+            <w:pPr>
+              <w:pStyle w:val="Compact"/>
+              <w:jc w:val="left"/>
+            </w:pPr>
+            <w:r>
+              <w:t xml:space="preserve">9.139</w:t>
+            </w:r>
+          </w:p>
+        </w:tc>
+      </w:tr>
+      <w:tr>
+        <w:tc>
+          <w:p>
+            <w:pPr>
+              <w:pStyle w:val="Compact"/>
+              <w:jc w:val="left"/>
+            </w:pPr>
+            <w:r>
+              <w:t xml:space="preserve">dec5</w:t>
+            </w:r>
+          </w:p>
+        </w:tc>
+        <w:tc>
+          <w:p>
+            <w:pPr>
+              <w:pStyle w:val="Compact"/>
+              <w:jc w:val="left"/>
+            </w:pPr>
+            <w:r>
+              <w:t xml:space="preserve">0.917</w:t>
+            </w:r>
+          </w:p>
+        </w:tc>
+        <w:tc>
+          <w:p>
+            <w:pPr>
+              <w:pStyle w:val="Compact"/>
+              <w:jc w:val="left"/>
+            </w:pPr>
+            <w:r>
+              <w:t xml:space="preserve">-9.975</w:t>
+            </w:r>
+          </w:p>
+        </w:tc>
+        <w:tc>
+          <w:p>
+            <w:pPr>
+              <w:pStyle w:val="Compact"/>
+              <w:jc w:val="left"/>
+            </w:pPr>
+            <w:r>
+              <w:t xml:space="preserve">11.774</w:t>
+            </w:r>
+          </w:p>
+        </w:tc>
+      </w:tr>
+      <w:tr>
+        <w:tc>
+          <w:p>
+            <w:pPr>
+              <w:pStyle w:val="Compact"/>
+              <w:jc w:val="left"/>
+            </w:pPr>
+            <w:r>
+              <w:t xml:space="preserve">dec8</w:t>
+            </w:r>
+          </w:p>
+        </w:tc>
+        <w:tc>
+          <w:p>
+            <w:pPr>
+              <w:pStyle w:val="Compact"/>
+              <w:jc w:val="left"/>
+            </w:pPr>
+            <w:r>
+              <w:t xml:space="preserve">0.981</w:t>
+            </w:r>
+          </w:p>
+        </w:tc>
+        <w:tc>
+          <w:p>
+            <w:pPr>
+              <w:pStyle w:val="Compact"/>
+              <w:jc w:val="left"/>
+            </w:pPr>
+            <w:r>
+              <w:t xml:space="preserve">-11.617</w:t>
+            </w:r>
+          </w:p>
+        </w:tc>
+        <w:tc>
+          <w:p>
+            <w:pPr>
+              <w:pStyle w:val="Compact"/>
+              <w:jc w:val="left"/>
+            </w:pPr>
+            <w:r>
+              <w:t xml:space="preserve">13.522</w:t>
+            </w:r>
+          </w:p>
+        </w:tc>
+      </w:tr>
+    </w:tbl>
+    <w:p>
+      <w:pPr>
+        <w:pStyle w:val="BodyText"/>
+      </w:pPr>
+      <w:r>
+        <w:t xml:space="preserve">En otras palabras:</w:t>
+      </w:r>
+    </w:p>
+    <w:p>
+      <w:pPr>
+        <w:numPr>
+          <w:ilvl w:val="0"/>
+          <w:numId w:val="1007"/>
+        </w:numPr>
+        <w:pStyle w:val="Compact"/>
+      </w:pPr>
+      <w:r>
+        <w:t xml:space="preserve">El</w:t>
+      </w:r>
+      <w:r>
+        <w:t xml:space="preserve"> </w:t>
+      </w:r>
+      <m:oMath>
+        <m:r>
+          <m:t>95</m:t>
+        </m:r>
+      </m:oMath>
+      <w:r>
+        <w:t xml:space="preserve">% de los retornos estará entre</w:t>
+      </w:r>
+      <w:r>
+        <w:t xml:space="preserve"> </w:t>
+      </w:r>
+      <m:oMath>
+        <m:r>
+          <m:rPr>
+            <m:sty m:val="p"/>
+          </m:rPr>
+          <m:t>−</m:t>
+        </m:r>
+        <m:r>
+          <m:t>7.706</m:t>
+        </m:r>
+      </m:oMath>
+      <w:r>
+        <w:t xml:space="preserve"> </w:t>
+      </w:r>
+      <w:r>
+        <w:t xml:space="preserve">y</w:t>
+      </w:r>
+      <w:r>
+        <w:t xml:space="preserve"> </w:t>
+      </w:r>
+      <m:oMath>
+        <m:r>
+          <m:t>9.139</m:t>
+        </m:r>
+      </m:oMath>
+      <w:r>
+        <w:t xml:space="preserve"> </w:t>
+      </w:r>
+      <w:r>
+        <w:t xml:space="preserve">para el decil 1.</w:t>
+      </w:r>
+    </w:p>
+    <w:p>
+      <w:pPr>
+        <w:numPr>
+          <w:ilvl w:val="0"/>
+          <w:numId w:val="1007"/>
+        </w:numPr>
+        <w:pStyle w:val="Compact"/>
+      </w:pPr>
+      <w:r>
+        <w:t xml:space="preserve">El</w:t>
+      </w:r>
+      <w:r>
+        <w:t xml:space="preserve"> </w:t>
+      </w:r>
+      <m:oMath>
+        <m:r>
+          <m:t>95</m:t>
+        </m:r>
+      </m:oMath>
+      <w:r>
+        <w:t xml:space="preserve">% de los retornos estará entre</w:t>
+      </w:r>
+      <w:r>
+        <w:t xml:space="preserve"> </w:t>
+      </w:r>
+      <m:oMath>
+        <m:r>
+          <m:rPr>
+            <m:sty m:val="p"/>
+          </m:rPr>
+          <m:t>−</m:t>
+        </m:r>
+        <m:r>
+          <m:t>9.975</m:t>
+        </m:r>
+      </m:oMath>
+      <w:r>
+        <w:t xml:space="preserve"> </w:t>
+      </w:r>
+      <w:r>
+        <w:t xml:space="preserve">y</w:t>
+      </w:r>
+      <w:r>
+        <w:t xml:space="preserve"> </w:t>
+      </w:r>
+      <m:oMath>
+        <m:r>
+          <m:t>11.774</m:t>
+        </m:r>
+      </m:oMath>
+      <w:r>
+        <w:t xml:space="preserve"> </w:t>
+      </w:r>
+      <w:r>
+        <w:t xml:space="preserve">para el decil 5.</w:t>
+      </w:r>
+    </w:p>
+    <w:p>
+      <w:pPr>
+        <w:numPr>
+          <w:ilvl w:val="0"/>
+          <w:numId w:val="1007"/>
+        </w:numPr>
+        <w:pStyle w:val="Compact"/>
+      </w:pPr>
+      <w:r>
+        <w:t xml:space="preserve">El</w:t>
+      </w:r>
+      <w:r>
+        <w:t xml:space="preserve"> </w:t>
+      </w:r>
+      <m:oMath>
+        <m:r>
+          <m:t>95</m:t>
+        </m:r>
+      </m:oMath>
+      <w:r>
+        <w:t xml:space="preserve">% de los retornos estará entre</w:t>
+      </w:r>
+      <w:r>
+        <w:t xml:space="preserve"> </w:t>
+      </w:r>
+      <m:oMath>
+        <m:r>
+          <m:rPr>
+            <m:sty m:val="p"/>
+          </m:rPr>
+          <m:t>−</m:t>
+        </m:r>
+        <m:r>
+          <m:t>11.617</m:t>
+        </m:r>
+      </m:oMath>
+      <w:r>
+        <w:t xml:space="preserve"> </w:t>
+      </w:r>
+      <w:r>
+        <w:t xml:space="preserve">y</w:t>
+      </w:r>
+      <w:r>
+        <w:t xml:space="preserve"> </w:t>
+      </w:r>
+      <m:oMath>
+        <m:r>
+          <m:t>13.522</m:t>
+        </m:r>
+      </m:oMath>
+      <w:r>
+        <w:t xml:space="preserve"> </w:t>
+      </w:r>
+      <w:r>
+        <w:t xml:space="preserve">para el decil 8.</w:t>
+      </w:r>
+    </w:p>
+    <w:p>
+      <w:pPr>
+        <w:pStyle w:val="FirstParagraph"/>
+      </w:pPr>
+      <w:r>
+        <w:t xml:space="preserve">Estos intervalos de confianza son bastantes amplios debido a que la desviación estandar es grandes para cada valor de</w:t>
+      </w:r>
+      <w:r>
+        <w:t xml:space="preserve"> </w:t>
+      </w:r>
+      <m:oMath>
+        <m:r>
+          <m:t>μ</m:t>
+        </m:r>
+      </m:oMath>
+      <w:r>
+        <w:t xml:space="preserve">.</w:t>
       </w:r>
     </w:p>
     <w:sectPr/>
@@ -4923,6 +5433,167 @@
       <w:start w:val="5"/>
       <w:numFmt w:val="lowerLetter"/>
       <w:lvlText w:val="%9)"/>
+      <w:lvlJc w:val="left"/>
+      <w:pPr>
+        <w:ind w:left="6480" w:hanging="480"/>
+      </w:pPr>
+    </w:lvl>
+  </w:abstractNum>
+  <w:abstractNum w:abstractNumId="99726">
+    <w:nsid w:val="91a27d85"/>
+    <w:multiLevelType w:val="multilevel"/>
+    <w:lvl w:ilvl="0">
+      <w:start w:val="6"/>
+      <w:numFmt w:val="lowerLetter"/>
+      <w:lvlText w:val="%1)"/>
+      <w:lvlJc w:val="left"/>
+      <w:pPr>
+        <w:ind w:left="720" w:hanging="480"/>
+      </w:pPr>
+    </w:lvl>
+    <w:lvl w:ilvl="1">
+      <w:start w:val="6"/>
+      <w:numFmt w:val="lowerLetter"/>
+      <w:lvlText w:val="%2)"/>
+      <w:lvlJc w:val="left"/>
+      <w:pPr>
+        <w:ind w:left="1440" w:hanging="480"/>
+      </w:pPr>
+    </w:lvl>
+    <w:lvl w:ilvl="2">
+      <w:start w:val="6"/>
+      <w:numFmt w:val="lowerLetter"/>
+      <w:lvlText w:val="%3)"/>
+      <w:lvlJc w:val="left"/>
+      <w:pPr>
+        <w:ind w:left="2160" w:hanging="480"/>
+      </w:pPr>
+    </w:lvl>
+    <w:lvl w:ilvl="3">
+      <w:start w:val="6"/>
+      <w:numFmt w:val="lowerLetter"/>
+      <w:lvlText w:val="%4)"/>
+      <w:lvlJc w:val="left"/>
+      <w:pPr>
+        <w:ind w:left="2880" w:hanging="480"/>
+      </w:pPr>
+    </w:lvl>
+    <w:lvl w:ilvl="4">
+      <w:start w:val="6"/>
+      <w:numFmt w:val="lowerLetter"/>
+      <w:lvlText w:val="%5)"/>
+      <w:lvlJc w:val="left"/>
+      <w:pPr>
+        <w:ind w:left="3600" w:hanging="480"/>
+      </w:pPr>
+    </w:lvl>
+    <w:lvl w:ilvl="5">
+      <w:start w:val="6"/>
+      <w:numFmt w:val="lowerLetter"/>
+      <w:lvlText w:val="%6)"/>
+      <w:lvlJc w:val="left"/>
+      <w:pPr>
+        <w:ind w:left="4320" w:hanging="480"/>
+      </w:pPr>
+    </w:lvl>
+    <w:lvl w:ilvl="6">
+      <w:start w:val="6"/>
+      <w:numFmt w:val="lowerLetter"/>
+      <w:lvlText w:val="%7)"/>
+      <w:lvlJc w:val="left"/>
+      <w:pPr>
+        <w:ind w:left="5040" w:hanging="480"/>
+      </w:pPr>
+    </w:lvl>
+    <w:lvl w:ilvl="7">
+      <w:start w:val="6"/>
+      <w:numFmt w:val="lowerLetter"/>
+      <w:lvlText w:val="%8)"/>
+      <w:lvlJc w:val="left"/>
+      <w:pPr>
+        <w:ind w:left="5760" w:hanging="480"/>
+      </w:pPr>
+    </w:lvl>
+    <w:lvl w:ilvl="8">
+      <w:start w:val="6"/>
+      <w:numFmt w:val="lowerLetter"/>
+      <w:lvlText w:val="%9)"/>
+      <w:lvlJc w:val="left"/>
+      <w:pPr>
+        <w:ind w:left="6480" w:hanging="480"/>
+      </w:pPr>
+    </w:lvl>
+  </w:abstractNum>
+  <w:abstractNum w:abstractNumId="991">
+    <w:nsid w:val="615f1ed2"/>
+    <w:multiLevelType w:val="multilevel"/>
+    <w:lvl w:ilvl="0">
+      <w:numFmt w:val="bullet"/>
+      <w:lvlText w:val="•"/>
+      <w:lvlJc w:val="left"/>
+      <w:pPr>
+        <w:ind w:left="720" w:hanging="480"/>
+      </w:pPr>
+    </w:lvl>
+    <w:lvl w:ilvl="1">
+      <w:numFmt w:val="bullet"/>
+      <w:lvlText w:val="–"/>
+      <w:lvlJc w:val="left"/>
+      <w:pPr>
+        <w:ind w:left="1440" w:hanging="480"/>
+      </w:pPr>
+    </w:lvl>
+    <w:lvl w:ilvl="2">
+      <w:numFmt w:val="bullet"/>
+      <w:lvlText w:val="•"/>
+      <w:lvlJc w:val="left"/>
+      <w:pPr>
+        <w:ind w:left="2160" w:hanging="480"/>
+      </w:pPr>
+    </w:lvl>
+    <w:lvl w:ilvl="3">
+      <w:numFmt w:val="bullet"/>
+      <w:lvlText w:val="–"/>
+      <w:lvlJc w:val="left"/>
+      <w:pPr>
+        <w:ind w:left="2880" w:hanging="480"/>
+      </w:pPr>
+    </w:lvl>
+    <w:lvl w:ilvl="4">
+      <w:numFmt w:val="bullet"/>
+      <w:lvlText w:val="•"/>
+      <w:lvlJc w:val="left"/>
+      <w:pPr>
+        <w:ind w:left="3600" w:hanging="480"/>
+      </w:pPr>
+    </w:lvl>
+    <w:lvl w:ilvl="5">
+      <w:numFmt w:val="bullet"/>
+      <w:lvlText w:val="–"/>
+      <w:lvlJc w:val="left"/>
+      <w:pPr>
+        <w:ind w:left="4320" w:hanging="480"/>
+      </w:pPr>
+    </w:lvl>
+    <w:lvl w:ilvl="6">
+      <w:numFmt w:val="bullet"/>
+      <w:lvlText w:val="•"/>
+      <w:lvlJc w:val="left"/>
+      <w:pPr>
+        <w:ind w:left="5040" w:hanging="480"/>
+      </w:pPr>
+    </w:lvl>
+    <w:lvl w:ilvl="7">
+      <w:numFmt w:val="bullet"/>
+      <w:lvlText w:val="–"/>
+      <w:lvlJc w:val="left"/>
+      <w:pPr>
+        <w:ind w:left="5760" w:hanging="480"/>
+      </w:pPr>
+    </w:lvl>
+    <w:lvl w:ilvl="8">
+      <w:numFmt w:val="bullet"/>
+      <w:lvlText w:val="•"/>
       <w:lvlJc w:val="left"/>
       <w:pPr>
         <w:ind w:left="6480" w:hanging="480"/>
@@ -5081,6 +5752,39 @@
     <w:lvlOverride w:ilvl="8">
       <w:startOverride w:val="5"/>
     </w:lvlOverride>
+  </w:num>
+  <w:num w:numId="1006">
+    <w:abstractNumId w:val="99726"/>
+    <w:lvlOverride w:ilvl="0">
+      <w:startOverride w:val="6"/>
+    </w:lvlOverride>
+    <w:lvlOverride w:ilvl="1">
+      <w:startOverride w:val="6"/>
+    </w:lvlOverride>
+    <w:lvlOverride w:ilvl="2">
+      <w:startOverride w:val="6"/>
+    </w:lvlOverride>
+    <w:lvlOverride w:ilvl="3">
+      <w:startOverride w:val="6"/>
+    </w:lvlOverride>
+    <w:lvlOverride w:ilvl="4">
+      <w:startOverride w:val="6"/>
+    </w:lvlOverride>
+    <w:lvlOverride w:ilvl="5">
+      <w:startOverride w:val="6"/>
+    </w:lvlOverride>
+    <w:lvlOverride w:ilvl="6">
+      <w:startOverride w:val="6"/>
+    </w:lvlOverride>
+    <w:lvlOverride w:ilvl="7">
+      <w:startOverride w:val="6"/>
+    </w:lvlOverride>
+    <w:lvlOverride w:ilvl="8">
+      <w:startOverride w:val="6"/>
+    </w:lvlOverride>
+  </w:num>
+  <w:num w:numId="1007">
+    <w:abstractNumId w:val="991"/>
   </w:num>
 </w:numbering>
 </file>

</xml_diff>